<commit_message>
Update Gioi Thieu Game
</commit_message>
<xml_diff>
--- a/Huong dan/Gioi Thieu Game.docx
+++ b/Huong dan/Gioi Thieu Game.docx
@@ -148,40 +148,1156 @@
         <w:br/>
       </w:r>
       <w:r>
+        <w:t xml:space="preserve">   </w:t>
+      </w:r>
+      <w:r>
+        <w:t>+ Button Xóa</w:t>
+      </w:r>
+      <w:r>
+        <w:br/>
+      </w:r>
+      <w:r>
+        <w:rPr>
+          <w:noProof/>
+        </w:rPr>
+        <w:drawing>
+          <wp:inline distT="0" distB="0" distL="0" distR="0">
+            <wp:extent cx="885825" cy="866775"/>
+            <wp:effectExtent l="0" t="0" r="9525" b="9525"/>
+            <wp:docPr id="1" name="Picture 1" descr="E:\Project\DI_DONG\LapTrinhUngDungDiDong-git\Lap-Trinh-Ung-Dung-Di-Dong\Huong dan\Gioi Thieu Game IMG\Button Xoa.png"/>
+            <wp:cNvGraphicFramePr>
+              <a:graphicFrameLocks xmlns:a="http://schemas.openxmlformats.org/drawingml/2006/main" noChangeAspect="1"/>
+            </wp:cNvGraphicFramePr>
+            <a:graphic xmlns:a="http://schemas.openxmlformats.org/drawingml/2006/main">
+              <a:graphicData uri="http://schemas.openxmlformats.org/drawingml/2006/picture">
+                <pic:pic xmlns:pic="http://schemas.openxmlformats.org/drawingml/2006/picture">
+                  <pic:nvPicPr>
+                    <pic:cNvPr id="0" name="Picture 23" descr="E:\Project\DI_DONG\LapTrinhUngDungDiDong-git\Lap-Trinh-Ung-Dung-Di-Dong\Huong dan\Gioi Thieu Game IMG\Button Xoa.png"/>
+                    <pic:cNvPicPr>
+                      <a:picLocks noChangeAspect="1" noChangeArrowheads="1"/>
+                    </pic:cNvPicPr>
+                  </pic:nvPicPr>
+                  <pic:blipFill>
+                    <a:blip r:embed="rId7">
+                      <a:extLst>
+                        <a:ext uri="{28A0092B-C50C-407E-A947-70E740481C1C}">
+                          <a14:useLocalDpi xmlns:a14="http://schemas.microsoft.com/office/drawing/2010/main" val="0"/>
+                        </a:ext>
+                      </a:extLst>
+                    </a:blip>
+                    <a:srcRect/>
+                    <a:stretch>
+                      <a:fillRect/>
+                    </a:stretch>
+                  </pic:blipFill>
+                  <pic:spPr bwMode="auto">
+                    <a:xfrm>
+                      <a:off x="0" y="0"/>
+                      <a:ext cx="885825" cy="866775"/>
+                    </a:xfrm>
+                    <a:prstGeom prst="rect">
+                      <a:avLst/>
+                    </a:prstGeom>
+                    <a:noFill/>
+                    <a:ln>
+                      <a:noFill/>
+                    </a:ln>
+                  </pic:spPr>
+                </pic:pic>
+              </a:graphicData>
+            </a:graphic>
+          </wp:inline>
+        </w:drawing>
+      </w:r>
+      <w:r>
+        <w:br/>
+        <w:t xml:space="preserve">    + Button Nâng Cấp</w:t>
+      </w:r>
+      <w:r>
+        <w:br/>
+      </w:r>
+      <w:r>
+        <w:rPr>
+          <w:noProof/>
+        </w:rPr>
+        <w:drawing>
+          <wp:inline distT="0" distB="0" distL="0" distR="0">
+            <wp:extent cx="885825" cy="914400"/>
+            <wp:effectExtent l="0" t="0" r="9525" b="0"/>
+            <wp:docPr id="2" name="Picture 2" descr="E:\Project\DI_DONG\LapTrinhUngDungDiDong-git\Lap-Trinh-Ung-Dung-Di-Dong\Huong dan\Gioi Thieu Game IMG\Button Upgrade.png"/>
+            <wp:cNvGraphicFramePr>
+              <a:graphicFrameLocks xmlns:a="http://schemas.openxmlformats.org/drawingml/2006/main" noChangeAspect="1"/>
+            </wp:cNvGraphicFramePr>
+            <a:graphic xmlns:a="http://schemas.openxmlformats.org/drawingml/2006/main">
+              <a:graphicData uri="http://schemas.openxmlformats.org/drawingml/2006/picture">
+                <pic:pic xmlns:pic="http://schemas.openxmlformats.org/drawingml/2006/picture">
+                  <pic:nvPicPr>
+                    <pic:cNvPr id="0" name="Picture 44" descr="E:\Project\DI_DONG\LapTrinhUngDungDiDong-git\Lap-Trinh-Ung-Dung-Di-Dong\Huong dan\Gioi Thieu Game IMG\Button Upgrade.png"/>
+                    <pic:cNvPicPr>
+                      <a:picLocks noChangeAspect="1" noChangeArrowheads="1"/>
+                    </pic:cNvPicPr>
+                  </pic:nvPicPr>
+                  <pic:blipFill>
+                    <a:blip r:embed="rId8">
+                      <a:extLst>
+                        <a:ext uri="{28A0092B-C50C-407E-A947-70E740481C1C}">
+                          <a14:useLocalDpi xmlns:a14="http://schemas.microsoft.com/office/drawing/2010/main" val="0"/>
+                        </a:ext>
+                      </a:extLst>
+                    </a:blip>
+                    <a:srcRect/>
+                    <a:stretch>
+                      <a:fillRect/>
+                    </a:stretch>
+                  </pic:blipFill>
+                  <pic:spPr bwMode="auto">
+                    <a:xfrm>
+                      <a:off x="0" y="0"/>
+                      <a:ext cx="885825" cy="914400"/>
+                    </a:xfrm>
+                    <a:prstGeom prst="rect">
+                      <a:avLst/>
+                    </a:prstGeom>
+                    <a:noFill/>
+                    <a:ln>
+                      <a:noFill/>
+                    </a:ln>
+                  </pic:spPr>
+                </pic:pic>
+              </a:graphicData>
+            </a:graphic>
+          </wp:inline>
+        </w:drawing>
+      </w:r>
+      <w:r>
+        <w:br/>
+        <w:t>- Có 2 loạ</w:t>
+      </w:r>
+      <w:r>
+        <w:t>i Enemy:</w:t>
+      </w:r>
+      <w:r>
+        <w:br/>
+        <w:t xml:space="preserve">     +</w:t>
+      </w:r>
+      <w:r>
+        <w:t xml:space="preserve"> Red Enemy</w:t>
+      </w:r>
+      <w:r>
+        <w:t>: có tất cả 3 cấp độ với mức máu</w:t>
+      </w:r>
+      <w:r>
+        <w:t xml:space="preserve"> và lượng vàng rơi ra</w:t>
+      </w:r>
+      <w:r>
+        <w:t xml:space="preserve"> cao theo từng cấp độ, có thể bị các tower chặn đườ</w:t>
+      </w:r>
+      <w:r>
+        <w:t>ng.</w:t>
+      </w:r>
+      <w:r>
+        <w:br/>
+        <w:t xml:space="preserve">              ++ Red Enemy Lv1: Hp 15, Gold 1.</w:t>
+      </w:r>
+      <w:r>
+        <w:br/>
+      </w:r>
+      <w:r>
+        <w:rPr>
+          <w:noProof/>
+        </w:rPr>
+        <w:drawing>
+          <wp:inline distT="0" distB="0" distL="0" distR="0">
+            <wp:extent cx="790575" cy="828675"/>
+            <wp:effectExtent l="0" t="0" r="9525" b="9525"/>
+            <wp:docPr id="3" name="Picture 3" descr="E:\Project\DI_DONG\LapTrinhUngDungDiDong-git\Lap-Trinh-Ung-Dung-Di-Dong\Huong dan\Gioi Thieu Game IMG\RedEnemylv1.png"/>
+            <wp:cNvGraphicFramePr>
+              <a:graphicFrameLocks xmlns:a="http://schemas.openxmlformats.org/drawingml/2006/main" noChangeAspect="1"/>
+            </wp:cNvGraphicFramePr>
+            <a:graphic xmlns:a="http://schemas.openxmlformats.org/drawingml/2006/main">
+              <a:graphicData uri="http://schemas.openxmlformats.org/drawingml/2006/picture">
+                <pic:pic xmlns:pic="http://schemas.openxmlformats.org/drawingml/2006/picture">
+                  <pic:nvPicPr>
+                    <pic:cNvPr id="0" name="Picture 113" descr="E:\Project\DI_DONG\LapTrinhUngDungDiDong-git\Lap-Trinh-Ung-Dung-Di-Dong\Huong dan\Gioi Thieu Game IMG\RedEnemylv1.png"/>
+                    <pic:cNvPicPr>
+                      <a:picLocks noChangeAspect="1" noChangeArrowheads="1"/>
+                    </pic:cNvPicPr>
+                  </pic:nvPicPr>
+                  <pic:blipFill>
+                    <a:blip r:embed="rId9">
+                      <a:extLst>
+                        <a:ext uri="{28A0092B-C50C-407E-A947-70E740481C1C}">
+                          <a14:useLocalDpi xmlns:a14="http://schemas.microsoft.com/office/drawing/2010/main" val="0"/>
+                        </a:ext>
+                      </a:extLst>
+                    </a:blip>
+                    <a:srcRect/>
+                    <a:stretch>
+                      <a:fillRect/>
+                    </a:stretch>
+                  </pic:blipFill>
+                  <pic:spPr bwMode="auto">
+                    <a:xfrm>
+                      <a:off x="0" y="0"/>
+                      <a:ext cx="790575" cy="828675"/>
+                    </a:xfrm>
+                    <a:prstGeom prst="rect">
+                      <a:avLst/>
+                    </a:prstGeom>
+                    <a:noFill/>
+                    <a:ln>
+                      <a:noFill/>
+                    </a:ln>
+                  </pic:spPr>
+                </pic:pic>
+              </a:graphicData>
+            </a:graphic>
+          </wp:inline>
+        </w:drawing>
+      </w:r>
+      <w:r>
+        <w:br/>
+      </w:r>
+      <w:r>
+        <w:t xml:space="preserve">              ++ Red Enemy</w:t>
+      </w:r>
+      <w:r>
+        <w:t xml:space="preserve"> Lv2</w:t>
+      </w:r>
+      <w:r>
+        <w:t xml:space="preserve">: Hp </w:t>
+      </w:r>
+      <w:r>
+        <w:t>100</w:t>
+      </w:r>
+      <w:r>
+        <w:t>, Gold 1</w:t>
+      </w:r>
+      <w:r>
+        <w:t>0</w:t>
+      </w:r>
+      <w:r>
+        <w:t>.</w:t>
+      </w:r>
+      <w:r>
+        <w:br/>
+      </w:r>
+      <w:r>
+        <w:rPr>
+          <w:noProof/>
+        </w:rPr>
+        <w:drawing>
+          <wp:inline distT="0" distB="0" distL="0" distR="0">
+            <wp:extent cx="809625" cy="866775"/>
+            <wp:effectExtent l="0" t="0" r="9525" b="9525"/>
+            <wp:docPr id="4" name="Picture 4" descr="E:\Project\DI_DONG\LapTrinhUngDungDiDong-git\Lap-Trinh-Ung-Dung-Di-Dong\Huong dan\Gioi Thieu Game IMG\RedEnemylv2.png"/>
+            <wp:cNvGraphicFramePr>
+              <a:graphicFrameLocks xmlns:a="http://schemas.openxmlformats.org/drawingml/2006/main" noChangeAspect="1"/>
+            </wp:cNvGraphicFramePr>
+            <a:graphic xmlns:a="http://schemas.openxmlformats.org/drawingml/2006/main">
+              <a:graphicData uri="http://schemas.openxmlformats.org/drawingml/2006/picture">
+                <pic:pic xmlns:pic="http://schemas.openxmlformats.org/drawingml/2006/picture">
+                  <pic:nvPicPr>
+                    <pic:cNvPr id="0" name="Picture 118" descr="E:\Project\DI_DONG\LapTrinhUngDungDiDong-git\Lap-Trinh-Ung-Dung-Di-Dong\Huong dan\Gioi Thieu Game IMG\RedEnemylv2.png"/>
+                    <pic:cNvPicPr>
+                      <a:picLocks noChangeAspect="1" noChangeArrowheads="1"/>
+                    </pic:cNvPicPr>
+                  </pic:nvPicPr>
+                  <pic:blipFill>
+                    <a:blip r:embed="rId10">
+                      <a:extLst>
+                        <a:ext uri="{28A0092B-C50C-407E-A947-70E740481C1C}">
+                          <a14:useLocalDpi xmlns:a14="http://schemas.microsoft.com/office/drawing/2010/main" val="0"/>
+                        </a:ext>
+                      </a:extLst>
+                    </a:blip>
+                    <a:srcRect/>
+                    <a:stretch>
+                      <a:fillRect/>
+                    </a:stretch>
+                  </pic:blipFill>
+                  <pic:spPr bwMode="auto">
+                    <a:xfrm>
+                      <a:off x="0" y="0"/>
+                      <a:ext cx="809625" cy="866775"/>
+                    </a:xfrm>
+                    <a:prstGeom prst="rect">
+                      <a:avLst/>
+                    </a:prstGeom>
+                    <a:noFill/>
+                    <a:ln>
+                      <a:noFill/>
+                    </a:ln>
+                  </pic:spPr>
+                </pic:pic>
+              </a:graphicData>
+            </a:graphic>
+          </wp:inline>
+        </w:drawing>
+      </w:r>
+      <w:r>
+        <w:br/>
+      </w:r>
+      <w:r>
+        <w:t xml:space="preserve">              ++ Red Enemy</w:t>
+      </w:r>
+      <w:r>
+        <w:t xml:space="preserve"> Lv3</w:t>
+      </w:r>
+      <w:r>
+        <w:t xml:space="preserve">: Hp </w:t>
+      </w:r>
+      <w:r>
+        <w:t>1000</w:t>
+      </w:r>
+      <w:r>
+        <w:t>, Gold 1</w:t>
+      </w:r>
+      <w:r>
+        <w:t>00</w:t>
+      </w:r>
+      <w:r>
+        <w:t>.</w:t>
+      </w:r>
+      <w:r>
+        <w:br/>
+      </w:r>
+      <w:r>
+        <w:rPr>
+          <w:noProof/>
+        </w:rPr>
+        <w:drawing>
+          <wp:inline distT="0" distB="0" distL="0" distR="0">
+            <wp:extent cx="762000" cy="828675"/>
+            <wp:effectExtent l="0" t="0" r="0" b="9525"/>
+            <wp:docPr id="5" name="Picture 5" descr="E:\Project\DI_DONG\LapTrinhUngDungDiDong-git\Lap-Trinh-Ung-Dung-Di-Dong\Huong dan\Gioi Thieu Game IMG\RedEnemylv3png.png"/>
+            <wp:cNvGraphicFramePr>
+              <a:graphicFrameLocks xmlns:a="http://schemas.openxmlformats.org/drawingml/2006/main" noChangeAspect="1"/>
+            </wp:cNvGraphicFramePr>
+            <a:graphic xmlns:a="http://schemas.openxmlformats.org/drawingml/2006/main">
+              <a:graphicData uri="http://schemas.openxmlformats.org/drawingml/2006/picture">
+                <pic:pic xmlns:pic="http://schemas.openxmlformats.org/drawingml/2006/picture">
+                  <pic:nvPicPr>
+                    <pic:cNvPr id="0" name="Picture 123" descr="E:\Project\DI_DONG\LapTrinhUngDungDiDong-git\Lap-Trinh-Ung-Dung-Di-Dong\Huong dan\Gioi Thieu Game IMG\RedEnemylv3png.png"/>
+                    <pic:cNvPicPr>
+                      <a:picLocks noChangeAspect="1" noChangeArrowheads="1"/>
+                    </pic:cNvPicPr>
+                  </pic:nvPicPr>
+                  <pic:blipFill>
+                    <a:blip r:embed="rId11">
+                      <a:extLst>
+                        <a:ext uri="{28A0092B-C50C-407E-A947-70E740481C1C}">
+                          <a14:useLocalDpi xmlns:a14="http://schemas.microsoft.com/office/drawing/2010/main" val="0"/>
+                        </a:ext>
+                      </a:extLst>
+                    </a:blip>
+                    <a:srcRect/>
+                    <a:stretch>
+                      <a:fillRect/>
+                    </a:stretch>
+                  </pic:blipFill>
+                  <pic:spPr bwMode="auto">
+                    <a:xfrm>
+                      <a:off x="0" y="0"/>
+                      <a:ext cx="762000" cy="828675"/>
+                    </a:xfrm>
+                    <a:prstGeom prst="rect">
+                      <a:avLst/>
+                    </a:prstGeom>
+                    <a:noFill/>
+                    <a:ln>
+                      <a:noFill/>
+                    </a:ln>
+                  </pic:spPr>
+                </pic:pic>
+              </a:graphicData>
+            </a:graphic>
+          </wp:inline>
+        </w:drawing>
+      </w:r>
+      <w:r>
+        <w:br/>
+        <w:t xml:space="preserve">    + Yellow Enemy</w:t>
+      </w:r>
+      <w:r>
+        <w:t xml:space="preserve">: </w:t>
+      </w:r>
+      <w:r>
+        <w:t xml:space="preserve">có tất cả 3 cấp độ với mức máu và lượng vàng rơi ra cao theo từng cấp độ, </w:t>
+      </w:r>
+      <w:r>
+        <w:t xml:space="preserve">không </w:t>
+      </w:r>
+      <w:r>
+        <w:t>thể bị các tower chặn đường.</w:t>
+      </w:r>
+      <w:r>
+        <w:br/>
+      </w:r>
+      <w:r>
+        <w:t xml:space="preserve">              ++ Yellow Enemy Lv1: Hp </w:t>
+      </w:r>
+      <w:r>
+        <w:t>10, Gold 4</w:t>
+      </w:r>
+      <w:r>
+        <w:t>.</w:t>
+      </w:r>
+      <w:r>
+        <w:br/>
+      </w:r>
+      <w:r>
+        <w:rPr>
+          <w:noProof/>
+        </w:rPr>
+        <w:drawing>
+          <wp:inline distT="0" distB="0" distL="0" distR="0">
+            <wp:extent cx="838200" cy="828675"/>
+            <wp:effectExtent l="0" t="0" r="0" b="9525"/>
+            <wp:docPr id="6" name="Picture 6" descr="E:\Project\DI_DONG\LapTrinhUngDungDiDong-git\Lap-Trinh-Ung-Dung-Di-Dong\Huong dan\Gioi Thieu Game IMG\YellowEnemylv1.png"/>
+            <wp:cNvGraphicFramePr>
+              <a:graphicFrameLocks xmlns:a="http://schemas.openxmlformats.org/drawingml/2006/main" noChangeAspect="1"/>
+            </wp:cNvGraphicFramePr>
+            <a:graphic xmlns:a="http://schemas.openxmlformats.org/drawingml/2006/main">
+              <a:graphicData uri="http://schemas.openxmlformats.org/drawingml/2006/picture">
+                <pic:pic xmlns:pic="http://schemas.openxmlformats.org/drawingml/2006/picture">
+                  <pic:nvPicPr>
+                    <pic:cNvPr id="0" name="Picture 128" descr="E:\Project\DI_DONG\LapTrinhUngDungDiDong-git\Lap-Trinh-Ung-Dung-Di-Dong\Huong dan\Gioi Thieu Game IMG\YellowEnemylv1.png"/>
+                    <pic:cNvPicPr>
+                      <a:picLocks noChangeAspect="1" noChangeArrowheads="1"/>
+                    </pic:cNvPicPr>
+                  </pic:nvPicPr>
+                  <pic:blipFill>
+                    <a:blip r:embed="rId12">
+                      <a:extLst>
+                        <a:ext uri="{28A0092B-C50C-407E-A947-70E740481C1C}">
+                          <a14:useLocalDpi xmlns:a14="http://schemas.microsoft.com/office/drawing/2010/main" val="0"/>
+                        </a:ext>
+                      </a:extLst>
+                    </a:blip>
+                    <a:srcRect/>
+                    <a:stretch>
+                      <a:fillRect/>
+                    </a:stretch>
+                  </pic:blipFill>
+                  <pic:spPr bwMode="auto">
+                    <a:xfrm>
+                      <a:off x="0" y="0"/>
+                      <a:ext cx="838200" cy="828675"/>
+                    </a:xfrm>
+                    <a:prstGeom prst="rect">
+                      <a:avLst/>
+                    </a:prstGeom>
+                    <a:noFill/>
+                    <a:ln>
+                      <a:noFill/>
+                    </a:ln>
+                  </pic:spPr>
+                </pic:pic>
+              </a:graphicData>
+            </a:graphic>
+          </wp:inline>
+        </w:drawing>
+      </w:r>
+      <w:r>
+        <w:br/>
+        <w:t xml:space="preserve">              ++ Yellow Enemy Lv2: Hp </w:t>
+      </w:r>
+      <w:r>
+        <w:t>70</w:t>
+      </w:r>
+      <w:r>
+        <w:t xml:space="preserve">, Gold </w:t>
+      </w:r>
+      <w:r>
+        <w:t>16</w:t>
+      </w:r>
+      <w:r>
+        <w:t>.</w:t>
+      </w:r>
+      <w:r>
+        <w:br/>
+      </w:r>
+      <w:r>
+        <w:rPr>
+          <w:noProof/>
+        </w:rPr>
+        <w:lastRenderedPageBreak/>
+        <w:drawing>
+          <wp:inline distT="0" distB="0" distL="0" distR="0">
+            <wp:extent cx="904875" cy="866775"/>
+            <wp:effectExtent l="0" t="0" r="9525" b="9525"/>
+            <wp:docPr id="7" name="Picture 7" descr="E:\Project\DI_DONG\LapTrinhUngDungDiDong-git\Lap-Trinh-Ung-Dung-Di-Dong\Huong dan\Gioi Thieu Game IMG\YellowEnemylv2.png"/>
+            <wp:cNvGraphicFramePr>
+              <a:graphicFrameLocks xmlns:a="http://schemas.openxmlformats.org/drawingml/2006/main" noChangeAspect="1"/>
+            </wp:cNvGraphicFramePr>
+            <a:graphic xmlns:a="http://schemas.openxmlformats.org/drawingml/2006/main">
+              <a:graphicData uri="http://schemas.openxmlformats.org/drawingml/2006/picture">
+                <pic:pic xmlns:pic="http://schemas.openxmlformats.org/drawingml/2006/picture">
+                  <pic:nvPicPr>
+                    <pic:cNvPr id="0" name="Picture 133" descr="E:\Project\DI_DONG\LapTrinhUngDungDiDong-git\Lap-Trinh-Ung-Dung-Di-Dong\Huong dan\Gioi Thieu Game IMG\YellowEnemylv2.png"/>
+                    <pic:cNvPicPr>
+                      <a:picLocks noChangeAspect="1" noChangeArrowheads="1"/>
+                    </pic:cNvPicPr>
+                  </pic:nvPicPr>
+                  <pic:blipFill>
+                    <a:blip r:embed="rId13">
+                      <a:extLst>
+                        <a:ext uri="{28A0092B-C50C-407E-A947-70E740481C1C}">
+                          <a14:useLocalDpi xmlns:a14="http://schemas.microsoft.com/office/drawing/2010/main" val="0"/>
+                        </a:ext>
+                      </a:extLst>
+                    </a:blip>
+                    <a:srcRect/>
+                    <a:stretch>
+                      <a:fillRect/>
+                    </a:stretch>
+                  </pic:blipFill>
+                  <pic:spPr bwMode="auto">
+                    <a:xfrm>
+                      <a:off x="0" y="0"/>
+                      <a:ext cx="904875" cy="866775"/>
+                    </a:xfrm>
+                    <a:prstGeom prst="rect">
+                      <a:avLst/>
+                    </a:prstGeom>
+                    <a:noFill/>
+                    <a:ln>
+                      <a:noFill/>
+                    </a:ln>
+                  </pic:spPr>
+                </pic:pic>
+              </a:graphicData>
+            </a:graphic>
+          </wp:inline>
+        </w:drawing>
+      </w:r>
+      <w:r>
+        <w:br/>
+        <w:t xml:space="preserve">              ++ Yellow Enemy Lv3: Hp </w:t>
+      </w:r>
+      <w:r>
+        <w:t>600</w:t>
+      </w:r>
+      <w:r>
+        <w:t>, Gold 100.</w:t>
+      </w:r>
+      <w:r>
+        <w:br/>
+      </w:r>
+      <w:r>
+        <w:rPr>
+          <w:noProof/>
+        </w:rPr>
+        <w:drawing>
+          <wp:inline distT="0" distB="0" distL="0" distR="0">
+            <wp:extent cx="857250" cy="914400"/>
+            <wp:effectExtent l="0" t="0" r="0" b="0"/>
+            <wp:docPr id="8" name="Picture 8" descr="E:\Project\DI_DONG\LapTrinhUngDungDiDong-git\Lap-Trinh-Ung-Dung-Di-Dong\Huong dan\Gioi Thieu Game IMG\YellowEnemylv3.png"/>
+            <wp:cNvGraphicFramePr>
+              <a:graphicFrameLocks xmlns:a="http://schemas.openxmlformats.org/drawingml/2006/main" noChangeAspect="1"/>
+            </wp:cNvGraphicFramePr>
+            <a:graphic xmlns:a="http://schemas.openxmlformats.org/drawingml/2006/main">
+              <a:graphicData uri="http://schemas.openxmlformats.org/drawingml/2006/picture">
+                <pic:pic xmlns:pic="http://schemas.openxmlformats.org/drawingml/2006/picture">
+                  <pic:nvPicPr>
+                    <pic:cNvPr id="0" name="Picture 138" descr="E:\Project\DI_DONG\LapTrinhUngDungDiDong-git\Lap-Trinh-Ung-Dung-Di-Dong\Huong dan\Gioi Thieu Game IMG\YellowEnemylv3.png"/>
+                    <pic:cNvPicPr>
+                      <a:picLocks noChangeAspect="1" noChangeArrowheads="1"/>
+                    </pic:cNvPicPr>
+                  </pic:nvPicPr>
+                  <pic:blipFill>
+                    <a:blip r:embed="rId14">
+                      <a:extLst>
+                        <a:ext uri="{28A0092B-C50C-407E-A947-70E740481C1C}">
+                          <a14:useLocalDpi xmlns:a14="http://schemas.microsoft.com/office/drawing/2010/main" val="0"/>
+                        </a:ext>
+                      </a:extLst>
+                    </a:blip>
+                    <a:srcRect/>
+                    <a:stretch>
+                      <a:fillRect/>
+                    </a:stretch>
+                  </pic:blipFill>
+                  <pic:spPr bwMode="auto">
+                    <a:xfrm>
+                      <a:off x="0" y="0"/>
+                      <a:ext cx="857250" cy="914400"/>
+                    </a:xfrm>
+                    <a:prstGeom prst="rect">
+                      <a:avLst/>
+                    </a:prstGeom>
+                    <a:noFill/>
+                    <a:ln>
+                      <a:noFill/>
+                    </a:ln>
+                  </pic:spPr>
+                </pic:pic>
+              </a:graphicData>
+            </a:graphic>
+          </wp:inline>
+        </w:drawing>
+      </w:r>
+      <w:r>
+        <w:br/>
+        <w:t>- Có 3 loại Tower:</w:t>
+      </w:r>
+      <w:r>
+        <w:br/>
+      </w:r>
+      <w:r>
+        <w:t xml:space="preserve">     + </w:t>
+      </w:r>
+      <w:r>
+        <w:t>Tower 1</w:t>
+      </w:r>
+      <w:r>
+        <w:t xml:space="preserve">: </w:t>
+      </w:r>
+      <w:r>
+        <w:t>Có 3 Level, Có thể tấn công cả 2 loại Enemy, khi level 3 thì chỉ còn tấn công được Red Enemy</w:t>
+      </w:r>
+      <w:r>
+        <w:t>.</w:t>
+      </w:r>
+      <w:r>
+        <w:br/>
+      </w:r>
+      <w:r>
+        <w:t xml:space="preserve">              ++ </w:t>
+      </w:r>
+      <w:r>
+        <w:t>Tower 1</w:t>
+      </w:r>
+      <w:r>
+        <w:t xml:space="preserve"> Lv1: </w:t>
+      </w:r>
+      <w:r>
+        <w:t>Tốc độc bắn 1.0, tấn công 3.</w:t>
+      </w:r>
+      <w:r>
+        <w:br/>
+      </w:r>
+      <w:r>
+        <w:rPr>
+          <w:noProof/>
+        </w:rPr>
+        <w:drawing>
+          <wp:inline distT="0" distB="0" distL="0" distR="0">
+            <wp:extent cx="514350" cy="542925"/>
+            <wp:effectExtent l="0" t="0" r="0" b="9525"/>
+            <wp:docPr id="9" name="Picture 9" descr="E:\Project\DI_DONG\LapTrinhUngDungDiDong-git\Lap-Trinh-Ung-Dung-Di-Dong\Huong dan\Gioi Thieu Game IMG\Tower1.png"/>
+            <wp:cNvGraphicFramePr>
+              <a:graphicFrameLocks xmlns:a="http://schemas.openxmlformats.org/drawingml/2006/main" noChangeAspect="1"/>
+            </wp:cNvGraphicFramePr>
+            <a:graphic xmlns:a="http://schemas.openxmlformats.org/drawingml/2006/main">
+              <a:graphicData uri="http://schemas.openxmlformats.org/drawingml/2006/picture">
+                <pic:pic xmlns:pic="http://schemas.openxmlformats.org/drawingml/2006/picture">
+                  <pic:nvPicPr>
+                    <pic:cNvPr id="0" name="Picture 143" descr="E:\Project\DI_DONG\LapTrinhUngDungDiDong-git\Lap-Trinh-Ung-Dung-Di-Dong\Huong dan\Gioi Thieu Game IMG\Tower1.png"/>
+                    <pic:cNvPicPr>
+                      <a:picLocks noChangeAspect="1" noChangeArrowheads="1"/>
+                    </pic:cNvPicPr>
+                  </pic:nvPicPr>
+                  <pic:blipFill>
+                    <a:blip r:embed="rId15">
+                      <a:extLst>
+                        <a:ext uri="{28A0092B-C50C-407E-A947-70E740481C1C}">
+                          <a14:useLocalDpi xmlns:a14="http://schemas.microsoft.com/office/drawing/2010/main" val="0"/>
+                        </a:ext>
+                      </a:extLst>
+                    </a:blip>
+                    <a:srcRect/>
+                    <a:stretch>
+                      <a:fillRect/>
+                    </a:stretch>
+                  </pic:blipFill>
+                  <pic:spPr bwMode="auto">
+                    <a:xfrm>
+                      <a:off x="0" y="0"/>
+                      <a:ext cx="514350" cy="542925"/>
+                    </a:xfrm>
+                    <a:prstGeom prst="rect">
+                      <a:avLst/>
+                    </a:prstGeom>
+                    <a:noFill/>
+                    <a:ln>
+                      <a:noFill/>
+                    </a:ln>
+                  </pic:spPr>
+                </pic:pic>
+              </a:graphicData>
+            </a:graphic>
+          </wp:inline>
+        </w:drawing>
+      </w:r>
+      <w:r>
+        <w:br/>
+        <w:t xml:space="preserve">              ++ Tower 1</w:t>
+      </w:r>
+      <w:r>
+        <w:t xml:space="preserve"> </w:t>
+      </w:r>
+      <w:r>
+        <w:t xml:space="preserve">Lv2: </w:t>
+      </w:r>
+      <w:r>
+        <w:t xml:space="preserve">Tốc độc bắn </w:t>
+      </w:r>
+      <w:r>
+        <w:t>2.5</w:t>
+      </w:r>
+      <w:r>
+        <w:t>, tấ</w:t>
+      </w:r>
+      <w:r>
+        <w:t>n công 4</w:t>
+      </w:r>
+      <w:r>
+        <w:t>.</w:t>
+      </w:r>
+      <w:r>
+        <w:br/>
+      </w:r>
+      <w:r>
+        <w:rPr>
+          <w:noProof/>
+        </w:rPr>
+        <w:drawing>
+          <wp:inline distT="0" distB="0" distL="0" distR="0">
+            <wp:extent cx="533400" cy="542925"/>
+            <wp:effectExtent l="0" t="0" r="0" b="9525"/>
+            <wp:docPr id="11" name="Picture 11" descr="E:\Project\DI_DONG\LapTrinhUngDungDiDong-git\Lap-Trinh-Ung-Dung-Di-Dong\Huong dan\Gioi Thieu Game IMG\Tower1vl2.png"/>
+            <wp:cNvGraphicFramePr>
+              <a:graphicFrameLocks xmlns:a="http://schemas.openxmlformats.org/drawingml/2006/main" noChangeAspect="1"/>
+            </wp:cNvGraphicFramePr>
+            <a:graphic xmlns:a="http://schemas.openxmlformats.org/drawingml/2006/main">
+              <a:graphicData uri="http://schemas.openxmlformats.org/drawingml/2006/picture">
+                <pic:pic xmlns:pic="http://schemas.openxmlformats.org/drawingml/2006/picture">
+                  <pic:nvPicPr>
+                    <pic:cNvPr id="0" name="Picture 153" descr="E:\Project\DI_DONG\LapTrinhUngDungDiDong-git\Lap-Trinh-Ung-Dung-Di-Dong\Huong dan\Gioi Thieu Game IMG\Tower1vl2.png"/>
+                    <pic:cNvPicPr>
+                      <a:picLocks noChangeAspect="1" noChangeArrowheads="1"/>
+                    </pic:cNvPicPr>
+                  </pic:nvPicPr>
+                  <pic:blipFill>
+                    <a:blip r:embed="rId16">
+                      <a:extLst>
+                        <a:ext uri="{28A0092B-C50C-407E-A947-70E740481C1C}">
+                          <a14:useLocalDpi xmlns:a14="http://schemas.microsoft.com/office/drawing/2010/main" val="0"/>
+                        </a:ext>
+                      </a:extLst>
+                    </a:blip>
+                    <a:srcRect/>
+                    <a:stretch>
+                      <a:fillRect/>
+                    </a:stretch>
+                  </pic:blipFill>
+                  <pic:spPr bwMode="auto">
+                    <a:xfrm>
+                      <a:off x="0" y="0"/>
+                      <a:ext cx="533400" cy="542925"/>
+                    </a:xfrm>
+                    <a:prstGeom prst="rect">
+                      <a:avLst/>
+                    </a:prstGeom>
+                    <a:noFill/>
+                    <a:ln>
+                      <a:noFill/>
+                    </a:ln>
+                  </pic:spPr>
+                </pic:pic>
+              </a:graphicData>
+            </a:graphic>
+          </wp:inline>
+        </w:drawing>
+      </w:r>
+      <w:r>
+        <w:br/>
+        <w:t xml:space="preserve">              ++ Tower 1 Lv3: </w:t>
+      </w:r>
+      <w:r>
+        <w:t xml:space="preserve">Tốc độc bắn </w:t>
+      </w:r>
+      <w:r>
+        <w:t>2.5</w:t>
+      </w:r>
+      <w:r>
+        <w:t>, tấ</w:t>
+      </w:r>
+      <w:r>
+        <w:t>n công 24</w:t>
+      </w:r>
+      <w:r>
+        <w:t>.</w:t>
+      </w:r>
+      <w:r>
+        <w:br/>
+      </w:r>
+      <w:r>
+        <w:rPr>
+          <w:noProof/>
+        </w:rPr>
+        <w:drawing>
+          <wp:inline distT="0" distB="0" distL="0" distR="0">
+            <wp:extent cx="552450" cy="561975"/>
+            <wp:effectExtent l="0" t="0" r="0" b="9525"/>
+            <wp:docPr id="12" name="Picture 12" descr="E:\Project\DI_DONG\LapTrinhUngDungDiDong-git\Lap-Trinh-Ung-Dung-Di-Dong\Huong dan\Gioi Thieu Game IMG\Tower1lv3.png"/>
+            <wp:cNvGraphicFramePr>
+              <a:graphicFrameLocks xmlns:a="http://schemas.openxmlformats.org/drawingml/2006/main" noChangeAspect="1"/>
+            </wp:cNvGraphicFramePr>
+            <a:graphic xmlns:a="http://schemas.openxmlformats.org/drawingml/2006/main">
+              <a:graphicData uri="http://schemas.openxmlformats.org/drawingml/2006/picture">
+                <pic:pic xmlns:pic="http://schemas.openxmlformats.org/drawingml/2006/picture">
+                  <pic:nvPicPr>
+                    <pic:cNvPr id="0" name="Picture 163" descr="E:\Project\DI_DONG\LapTrinhUngDungDiDong-git\Lap-Trinh-Ung-Dung-Di-Dong\Huong dan\Gioi Thieu Game IMG\Tower1lv3.png"/>
+                    <pic:cNvPicPr>
+                      <a:picLocks noChangeAspect="1" noChangeArrowheads="1"/>
+                    </pic:cNvPicPr>
+                  </pic:nvPicPr>
+                  <pic:blipFill>
+                    <a:blip r:embed="rId17">
+                      <a:extLst>
+                        <a:ext uri="{28A0092B-C50C-407E-A947-70E740481C1C}">
+                          <a14:useLocalDpi xmlns:a14="http://schemas.microsoft.com/office/drawing/2010/main" val="0"/>
+                        </a:ext>
+                      </a:extLst>
+                    </a:blip>
+                    <a:srcRect/>
+                    <a:stretch>
+                      <a:fillRect/>
+                    </a:stretch>
+                  </pic:blipFill>
+                  <pic:spPr bwMode="auto">
+                    <a:xfrm>
+                      <a:off x="0" y="0"/>
+                      <a:ext cx="552450" cy="561975"/>
+                    </a:xfrm>
+                    <a:prstGeom prst="rect">
+                      <a:avLst/>
+                    </a:prstGeom>
+                    <a:noFill/>
+                    <a:ln>
+                      <a:noFill/>
+                    </a:ln>
+                  </pic:spPr>
+                </pic:pic>
+              </a:graphicData>
+            </a:graphic>
+          </wp:inline>
+        </w:drawing>
+      </w:r>
+      <w:r>
+        <w:br/>
+      </w:r>
+      <w:r>
+        <w:t xml:space="preserve">     + Tower </w:t>
+      </w:r>
+      <w:r>
+        <w:t>2</w:t>
+      </w:r>
+      <w:r>
+        <w:t xml:space="preserve">: </w:t>
+      </w:r>
+      <w:r>
+        <w:t>Có 1</w:t>
+      </w:r>
+      <w:r>
+        <w:t xml:space="preserve"> Level, Có thể </w:t>
+      </w:r>
+      <w:r>
+        <w:t>làm chậm tốc độ di chuyển của cả 2 loại Enemy.</w:t>
+      </w:r>
+      <w:r>
+        <w:br/>
+      </w:r>
+      <w:r>
+        <w:t xml:space="preserve">              ++ Tower </w:t>
+      </w:r>
+      <w:r>
+        <w:t>2</w:t>
+      </w:r>
+      <w:r>
+        <w:t xml:space="preserve"> Lv1: </w:t>
+      </w:r>
+      <w:r>
+        <w:t>Làm chậm 30%.</w:t>
+      </w:r>
+      <w:r>
+        <w:br/>
+      </w:r>
+      <w:r>
+        <w:rPr>
+          <w:noProof/>
+        </w:rPr>
+        <w:drawing>
+          <wp:inline distT="0" distB="0" distL="0" distR="0">
+            <wp:extent cx="609600" cy="561975"/>
+            <wp:effectExtent l="0" t="0" r="0" b="9525"/>
+            <wp:docPr id="13" name="Picture 13" descr="E:\Project\DI_DONG\LapTrinhUngDungDiDong-git\Lap-Trinh-Ung-Dung-Di-Dong\Huong dan\Gioi Thieu Game IMG\Tower2.png"/>
+            <wp:cNvGraphicFramePr>
+              <a:graphicFrameLocks xmlns:a="http://schemas.openxmlformats.org/drawingml/2006/main" noChangeAspect="1"/>
+            </wp:cNvGraphicFramePr>
+            <a:graphic xmlns:a="http://schemas.openxmlformats.org/drawingml/2006/main">
+              <a:graphicData uri="http://schemas.openxmlformats.org/drawingml/2006/picture">
+                <pic:pic xmlns:pic="http://schemas.openxmlformats.org/drawingml/2006/picture">
+                  <pic:nvPicPr>
+                    <pic:cNvPr id="0" name="Picture 168" descr="E:\Project\DI_DONG\LapTrinhUngDungDiDong-git\Lap-Trinh-Ung-Dung-Di-Dong\Huong dan\Gioi Thieu Game IMG\Tower2.png"/>
+                    <pic:cNvPicPr>
+                      <a:picLocks noChangeAspect="1" noChangeArrowheads="1"/>
+                    </pic:cNvPicPr>
+                  </pic:nvPicPr>
+                  <pic:blipFill>
+                    <a:blip r:embed="rId18">
+                      <a:extLst>
+                        <a:ext uri="{28A0092B-C50C-407E-A947-70E740481C1C}">
+                          <a14:useLocalDpi xmlns:a14="http://schemas.microsoft.com/office/drawing/2010/main" val="0"/>
+                        </a:ext>
+                      </a:extLst>
+                    </a:blip>
+                    <a:srcRect/>
+                    <a:stretch>
+                      <a:fillRect/>
+                    </a:stretch>
+                  </pic:blipFill>
+                  <pic:spPr bwMode="auto">
+                    <a:xfrm>
+                      <a:off x="0" y="0"/>
+                      <a:ext cx="609600" cy="561975"/>
+                    </a:xfrm>
+                    <a:prstGeom prst="rect">
+                      <a:avLst/>
+                    </a:prstGeom>
+                    <a:noFill/>
+                    <a:ln>
+                      <a:noFill/>
+                    </a:ln>
+                  </pic:spPr>
+                </pic:pic>
+              </a:graphicData>
+            </a:graphic>
+          </wp:inline>
+        </w:drawing>
+      </w:r>
+      <w:r>
+        <w:br/>
+      </w:r>
+      <w:r>
+        <w:t xml:space="preserve">     + Tower </w:t>
+      </w:r>
+      <w:r>
+        <w:t>3</w:t>
+      </w:r>
+      <w:r>
+        <w:t xml:space="preserve">: </w:t>
+      </w:r>
+      <w:r>
+        <w:t>Có 2</w:t>
+      </w:r>
+      <w:r>
+        <w:t xml:space="preserve"> Level, </w:t>
+      </w:r>
+      <w:r>
+        <w:t>Chỉ có thể tấn công Yellow Enemy.</w:t>
+      </w:r>
+      <w:r>
+        <w:br/>
+        <w:t xml:space="preserve">              ++ Tower </w:t>
+      </w:r>
+      <w:r>
+        <w:t>3</w:t>
+      </w:r>
+      <w:r>
+        <w:t xml:space="preserve"> Lv1: Tốc độc bắn </w:t>
+      </w:r>
+      <w:r>
+        <w:t>0.5</w:t>
+      </w:r>
+      <w:r>
+        <w:t xml:space="preserve">, tấn công </w:t>
+      </w:r>
+      <w:r>
+        <w:t>20</w:t>
+      </w:r>
+      <w:r>
+        <w:t>.</w:t>
+      </w:r>
+      <w:r>
+        <w:br/>
+      </w:r>
+      <w:r>
+        <w:rPr>
+          <w:noProof/>
+        </w:rPr>
+        <w:drawing>
+          <wp:inline distT="0" distB="0" distL="0" distR="0">
+            <wp:extent cx="561975" cy="542925"/>
+            <wp:effectExtent l="0" t="0" r="9525" b="9525"/>
+            <wp:docPr id="15" name="Picture 15" descr="E:\Project\DI_DONG\LapTrinhUngDungDiDong-git\Lap-Trinh-Ung-Dung-Di-Dong\Huong dan\Gioi Thieu Game IMG\Tower3lv1.png"/>
+            <wp:cNvGraphicFramePr>
+              <a:graphicFrameLocks xmlns:a="http://schemas.openxmlformats.org/drawingml/2006/main" noChangeAspect="1"/>
+            </wp:cNvGraphicFramePr>
+            <a:graphic xmlns:a="http://schemas.openxmlformats.org/drawingml/2006/main">
+              <a:graphicData uri="http://schemas.openxmlformats.org/drawingml/2006/picture">
+                <pic:pic xmlns:pic="http://schemas.openxmlformats.org/drawingml/2006/picture">
+                  <pic:nvPicPr>
+                    <pic:cNvPr id="0" name="Picture 190" descr="E:\Project\DI_DONG\LapTrinhUngDungDiDong-git\Lap-Trinh-Ung-Dung-Di-Dong\Huong dan\Gioi Thieu Game IMG\Tower3lv1.png"/>
+                    <pic:cNvPicPr>
+                      <a:picLocks noChangeAspect="1" noChangeArrowheads="1"/>
+                    </pic:cNvPicPr>
+                  </pic:nvPicPr>
+                  <pic:blipFill>
+                    <a:blip r:embed="rId19">
+                      <a:extLst>
+                        <a:ext uri="{28A0092B-C50C-407E-A947-70E740481C1C}">
+                          <a14:useLocalDpi xmlns:a14="http://schemas.microsoft.com/office/drawing/2010/main" val="0"/>
+                        </a:ext>
+                      </a:extLst>
+                    </a:blip>
+                    <a:srcRect/>
+                    <a:stretch>
+                      <a:fillRect/>
+                    </a:stretch>
+                  </pic:blipFill>
+                  <pic:spPr bwMode="auto">
+                    <a:xfrm>
+                      <a:off x="0" y="0"/>
+                      <a:ext cx="561975" cy="542925"/>
+                    </a:xfrm>
+                    <a:prstGeom prst="rect">
+                      <a:avLst/>
+                    </a:prstGeom>
+                    <a:noFill/>
+                    <a:ln>
+                      <a:noFill/>
+                    </a:ln>
+                  </pic:spPr>
+                </pic:pic>
+              </a:graphicData>
+            </a:graphic>
+          </wp:inline>
+        </w:drawing>
+      </w:r>
+      <w:r>
+        <w:br/>
+        <w:t xml:space="preserve">              ++ Tower </w:t>
+      </w:r>
+      <w:r>
+        <w:t>3</w:t>
+      </w:r>
+      <w:r>
+        <w:t xml:space="preserve"> Lv2: Tốc độc bắn </w:t>
+      </w:r>
+      <w:r>
+        <w:t>0</w:t>
+      </w:r>
+      <w:r>
+        <w:t>.5, tấ</w:t>
+      </w:r>
+      <w:r>
+        <w:t>n công 100</w:t>
+      </w:r>
+      <w:r>
+        <w:t>.</w:t>
+      </w:r>
+      <w:r>
+        <w:br/>
+      </w:r>
+      <w:r>
+        <w:rPr>
+          <w:noProof/>
+        </w:rPr>
+        <w:drawing>
+          <wp:inline distT="0" distB="0" distL="0" distR="0">
+            <wp:extent cx="542925" cy="542925"/>
+            <wp:effectExtent l="0" t="0" r="9525" b="9525"/>
+            <wp:docPr id="16" name="Picture 16" descr="E:\Project\DI_DONG\LapTrinhUngDungDiDong-git\Lap-Trinh-Ung-Dung-Di-Dong\Huong dan\Gioi Thieu Game IMG\Tower3lv2.png"/>
+            <wp:cNvGraphicFramePr>
+              <a:graphicFrameLocks xmlns:a="http://schemas.openxmlformats.org/drawingml/2006/main" noChangeAspect="1"/>
+            </wp:cNvGraphicFramePr>
+            <a:graphic xmlns:a="http://schemas.openxmlformats.org/drawingml/2006/main">
+              <a:graphicData uri="http://schemas.openxmlformats.org/drawingml/2006/picture">
+                <pic:pic xmlns:pic="http://schemas.openxmlformats.org/drawingml/2006/picture">
+                  <pic:nvPicPr>
+                    <pic:cNvPr id="0" name="Picture 195" descr="E:\Project\DI_DONG\LapTrinhUngDungDiDong-git\Lap-Trinh-Ung-Dung-Di-Dong\Huong dan\Gioi Thieu Game IMG\Tower3lv2.png"/>
+                    <pic:cNvPicPr>
+                      <a:picLocks noChangeAspect="1" noChangeArrowheads="1"/>
+                    </pic:cNvPicPr>
+                  </pic:nvPicPr>
+                  <pic:blipFill>
+                    <a:blip r:embed="rId20">
+                      <a:extLst>
+                        <a:ext uri="{28A0092B-C50C-407E-A947-70E740481C1C}">
+                          <a14:useLocalDpi xmlns:a14="http://schemas.microsoft.com/office/drawing/2010/main" val="0"/>
+                        </a:ext>
+                      </a:extLst>
+                    </a:blip>
+                    <a:srcRect/>
+                    <a:stretch>
+                      <a:fillRect/>
+                    </a:stretch>
+                  </pic:blipFill>
+                  <pic:spPr bwMode="auto">
+                    <a:xfrm>
+                      <a:off x="0" y="0"/>
+                      <a:ext cx="542925" cy="542925"/>
+                    </a:xfrm>
+                    <a:prstGeom prst="rect">
+                      <a:avLst/>
+                    </a:prstGeom>
+                    <a:noFill/>
+                    <a:ln>
+                      <a:noFill/>
+                    </a:ln>
+                  </pic:spPr>
+                </pic:pic>
+              </a:graphicData>
+            </a:graphic>
+          </wp:inline>
+        </w:drawing>
+      </w:r>
+      <w:bookmarkStart w:id="0" w:name="_GoBack"/>
+      <w:bookmarkEnd w:id="0"/>
+      <w:r>
+        <w:br/>
+      </w:r>
+      <w:r>
+        <w:br/>
+      </w:r>
+      <w:r>
+        <w:lastRenderedPageBreak/>
         <w:pict>
-          <v:shape id="_x0000_i1027" type="#_x0000_t75" style="width:467.25pt;height:245.25pt">
-            <v:imagedata r:id="rId7" o:title="GamePlay1"/>
+          <v:shape id="_x0000_i1210" type="#_x0000_t75" style="width:467.25pt;height:245.25pt">
+            <v:imagedata r:id="rId21" o:title="GamePlay1"/>
           </v:shape>
         </w:pict>
       </w:r>
       <w:r>
         <w:pict>
-          <v:shape id="_x0000_i1028" type="#_x0000_t75" style="width:467.25pt;height:246.75pt">
-            <v:imagedata r:id="rId8" o:title="GamePlay2"/>
+          <v:shape id="_x0000_i1211" type="#_x0000_t75" style="width:467.25pt;height:246.75pt">
+            <v:imagedata r:id="rId22" o:title="GamePlay2"/>
           </v:shape>
         </w:pict>
       </w:r>
       <w:r>
         <w:lastRenderedPageBreak/>
         <w:pict>
-          <v:shape id="_x0000_i1029" type="#_x0000_t75" style="width:467.25pt;height:248.25pt">
-            <v:imagedata r:id="rId9" o:title="GamePlay3"/>
+          <v:shape id="_x0000_i1212" type="#_x0000_t75" style="width:467.25pt;height:248.25pt">
+            <v:imagedata r:id="rId23" o:title="GamePlay3"/>
           </v:shape>
         </w:pict>
       </w:r>
       <w:r>
         <w:pict>
-          <v:shape id="_x0000_i1034" type="#_x0000_t75" style="width:467.25pt;height:247.5pt">
-            <v:imagedata r:id="rId10" o:title="GamePlay4"/>
+          <v:shape id="_x0000_i1213" type="#_x0000_t75" style="width:467.25pt;height:247.5pt">
+            <v:imagedata r:id="rId24" o:title="GamePlay4"/>
           </v:shape>
         </w:pict>
       </w:r>
-      <w:bookmarkStart w:id="0" w:name="_GoBack"/>
-      <w:bookmarkEnd w:id="0"/>
     </w:p>
     <w:p>
       <w:pPr>
-        <w:ind w:left="360"/>
+        <w:ind w:left="720"/>
       </w:pPr>
     </w:p>
     <w:sectPr>
@@ -221,7 +1337,7 @@
         <w:ind w:left="1440" w:hanging="360"/>
       </w:pPr>
     </w:lvl>
-    <w:lvl w:ilvl="2" w:tplc="0409001B" w:tentative="1">
+    <w:lvl w:ilvl="2" w:tplc="0409001B">
       <w:start w:val="1"/>
       <w:numFmt w:val="lowerRoman"/>
       <w:lvlText w:val="%3."/>

</xml_diff>